<commit_message>
Added main mechanics and general structure
</commit_message>
<xml_diff>
--- a/GDD.docx
+++ b/GDD.docx
@@ -18,7 +18,7 @@
         <w:pStyle w:val="ListParagraph"/>
         <w:numPr>
           <w:ilvl w:val="0"/>
-          <w:numId w:val="1"/>
+          <w:numId w:val="4"/>
         </w:numPr>
       </w:pPr>
       <w:r>
@@ -56,7 +56,7 @@
         <w:pStyle w:val="ListParagraph"/>
         <w:numPr>
           <w:ilvl w:val="0"/>
-          <w:numId w:val="1"/>
+          <w:numId w:val="4"/>
         </w:numPr>
       </w:pPr>
       <w:r>
@@ -66,10 +66,22 @@
         <w:t xml:space="preserve">: </w:t>
       </w:r>
       <w:r>
-        <w:t>Each set of levels will be exploring a dungeon, castle, cave, etc… The player will be able to unlock more paths doing specific objectives in the level, like killing a special enemy or grabbing a key</w:t>
-      </w:r>
-      <w:r>
-        <w:t>. They</w:t>
+        <w:t xml:space="preserve">Each set of levels will be exploring a dungeon, castle, cave, etc… The player will be able to unlock </w:t>
+      </w:r>
+      <w:r>
+        <w:t xml:space="preserve">special levels </w:t>
+      </w:r>
+      <w:r>
+        <w:t>doing specific objectives in the level, like killing a special enemy or grabbing a key</w:t>
+      </w:r>
+      <w:r>
+        <w:t xml:space="preserve">. </w:t>
+      </w:r>
+      <w:r>
+        <w:t>These special levels</w:t>
+      </w:r>
+      <w:r>
+        <w:t xml:space="preserve"> may award the player extra loot or extra coins/gems.</w:t>
       </w:r>
     </w:p>
     <w:p>
@@ -77,7 +89,7 @@
         <w:pStyle w:val="ListParagraph"/>
         <w:numPr>
           <w:ilvl w:val="0"/>
-          <w:numId w:val="1"/>
+          <w:numId w:val="4"/>
         </w:numPr>
       </w:pPr>
       <w:r>
@@ -103,20 +115,42 @@
       <w:r>
         <w:t>mana</w:t>
       </w:r>
+      <w:r>
+        <w:t xml:space="preserve">. This equipment can also be levelled up using materials/coins and lower equipment, like </w:t>
+      </w:r>
+      <w:proofErr w:type="spellStart"/>
+      <w:r>
+        <w:t>archero</w:t>
+      </w:r>
+      <w:proofErr w:type="spellEnd"/>
+      <w:r>
+        <w:t xml:space="preserve"> does.</w:t>
+      </w:r>
+    </w:p>
+    <w:p/>
+    <w:p>
+      <w:r>
+        <w:t>Game loop:</w:t>
+      </w:r>
     </w:p>
     <w:p>
       <w:pPr>
         <w:pStyle w:val="ListParagraph"/>
         <w:numPr>
           <w:ilvl w:val="0"/>
-          <w:numId w:val="1"/>
-        </w:numPr>
-      </w:pPr>
-    </w:p>
-    <w:p/>
-    <w:p>
-      <w:r>
-        <w:t>Game loop:</w:t>
+          <w:numId w:val="3"/>
+        </w:numPr>
+      </w:pPr>
+      <w:r>
+        <w:t xml:space="preserve">You have a board with pieces, that include obstacles you need to break, enemies you need to kill, and treasures you can unlock. </w:t>
+      </w:r>
+      <w:r>
+        <w:t>Some levels might include more than one board, and in order to progress, the player will need to complete level objectives.</w:t>
+      </w:r>
+    </w:p>
+    <w:p>
+      <w:r>
+        <w:t xml:space="preserve">Narrative: </w:t>
       </w:r>
     </w:p>
     <w:p>
@@ -124,11 +158,1220 @@
         <w:pStyle w:val="ListParagraph"/>
         <w:numPr>
           <w:ilvl w:val="0"/>
-          <w:numId w:val="1"/>
-        </w:numPr>
-      </w:pPr>
-      <w:r>
-        <w:t xml:space="preserve">You have a board with pieces, that include obstacles you need to break, enemies you need to kill, and treasures you can unlock. </w:t>
+          <w:numId w:val="2"/>
+        </w:numPr>
+      </w:pPr>
+      <w:r>
+        <w:t xml:space="preserve">Very simple, cliché </w:t>
+      </w:r>
+      <w:proofErr w:type="spellStart"/>
+      <w:r>
+        <w:t>DnD</w:t>
+      </w:r>
+      <w:proofErr w:type="spellEnd"/>
+      <w:r>
+        <w:t xml:space="preserve"> party exploring the world. Each zone has a small narrative story (kill the lich on the dungeon/kill the dragon/save the queen, etc…). There wont be narration at all, and the visuals and progression of the levels should be enough to convey  a sense of story to the player.</w:t>
+      </w:r>
+    </w:p>
+    <w:p>
+      <w:r>
+        <w:t>Controls:</w:t>
+      </w:r>
+    </w:p>
+    <w:p>
+      <w:pPr>
+        <w:pStyle w:val="ListParagraph"/>
+        <w:numPr>
+          <w:ilvl w:val="0"/>
+          <w:numId w:val="2"/>
+        </w:numPr>
+      </w:pPr>
+      <w:r>
+        <w:t xml:space="preserve">Since its mobile, all the controls will be done by pressing fingers </w:t>
+      </w:r>
+      <w:proofErr w:type="spellStart"/>
+      <w:r>
+        <w:t>agains</w:t>
+      </w:r>
+      <w:proofErr w:type="spellEnd"/>
+      <w:r>
+        <w:t xml:space="preserve"> the screen. To swap</w:t>
+      </w:r>
+      <w:r>
+        <w:t xml:space="preserve"> two tiles, the player will need to slide their finger. To activate special tiles, the player can either press the power, or slide the power to a neighbouring tile.</w:t>
+      </w:r>
+    </w:p>
+    <w:p>
+      <w:r>
+        <w:t>Core Mechanics:</w:t>
+      </w:r>
+    </w:p>
+    <w:p>
+      <w:pPr>
+        <w:pStyle w:val="ListParagraph"/>
+        <w:numPr>
+          <w:ilvl w:val="0"/>
+          <w:numId w:val="2"/>
+        </w:numPr>
+      </w:pPr>
+      <w:r>
+        <w:t xml:space="preserve">The board is a </w:t>
+      </w:r>
+      <w:proofErr w:type="spellStart"/>
+      <w:r>
+        <w:t>XxX</w:t>
+      </w:r>
+      <w:proofErr w:type="spellEnd"/>
+      <w:r>
+        <w:t xml:space="preserve">, where all the tiles might or might not be used. In some levels, there can be different types of </w:t>
+      </w:r>
+      <w:r>
+        <w:rPr>
+          <w:b/>
+          <w:bCs/>
+        </w:rPr>
+        <w:t>obstacles</w:t>
+      </w:r>
+      <w:r>
+        <w:t xml:space="preserve"> or </w:t>
+      </w:r>
+      <w:r>
+        <w:rPr>
+          <w:b/>
+          <w:bCs/>
+        </w:rPr>
+        <w:t>enemies</w:t>
+      </w:r>
+      <w:r>
+        <w:rPr>
+          <w:b/>
+          <w:bCs/>
+        </w:rPr>
+        <w:t xml:space="preserve">. </w:t>
+      </w:r>
+      <w:r>
+        <w:t>When tiles disappear, new tiles fall from the top to the bottom.</w:t>
+      </w:r>
+      <w:r>
+        <w:t xml:space="preserve"> There are 6 different types of </w:t>
+      </w:r>
+      <w:r>
+        <w:rPr>
+          <w:b/>
+          <w:bCs/>
+        </w:rPr>
+        <w:t>tiles</w:t>
+      </w:r>
+      <w:r>
+        <w:t>.</w:t>
+      </w:r>
+    </w:p>
+    <w:p>
+      <w:pPr>
+        <w:pStyle w:val="ListParagraph"/>
+        <w:numPr>
+          <w:ilvl w:val="0"/>
+          <w:numId w:val="2"/>
+        </w:numPr>
+      </w:pPr>
+      <w:r>
+        <w:t>Combinations:</w:t>
+      </w:r>
+      <w:r>
+        <w:t xml:space="preserve"> In order to progress in the level, the player will need to make </w:t>
+      </w:r>
+      <w:r>
+        <w:rPr>
+          <w:b/>
+          <w:bCs/>
+        </w:rPr>
+        <w:t>combinations</w:t>
+      </w:r>
+      <w:r>
+        <w:t xml:space="preserve"> of the same type of tile. The basic combination is 3 in a row/column, and this will reward some points and affect the board. Higher combinations will award more points</w:t>
+      </w:r>
+      <w:r>
+        <w:t>, and create a type of power up in the place the swap has been done.</w:t>
+      </w:r>
+    </w:p>
+    <w:p>
+      <w:pPr>
+        <w:pStyle w:val="ListParagraph"/>
+        <w:numPr>
+          <w:ilvl w:val="0"/>
+          <w:numId w:val="2"/>
+        </w:numPr>
+      </w:pPr>
+      <w:r>
+        <w:lastRenderedPageBreak/>
+        <w:t>Heroes: The party is compromised of a warrior, rogue, archer</w:t>
+      </w:r>
+      <w:r>
+        <w:t>, mage and priest. Each type of tile will charge the mana of one of the heroes (the sixth one charges all the heroes a bit). Once the mana bar is full, the heroes can use their powers. The heroes also have HP</w:t>
+      </w:r>
+      <w:r>
+        <w:t>, which the enemies will deal damage to periodically. If one of the heroes dies, the player will lose/</w:t>
+      </w:r>
+      <w:r>
+        <w:t>won’t</w:t>
+      </w:r>
+      <w:r>
+        <w:t xml:space="preserve"> be able to use the power.</w:t>
+      </w:r>
+      <w:r>
+        <w:t xml:space="preserve"> The heroes also have different stats, that affect gameplay and are modified by equipment</w:t>
+      </w:r>
+    </w:p>
+    <w:p>
+      <w:pPr>
+        <w:pStyle w:val="ListParagraph"/>
+        <w:numPr>
+          <w:ilvl w:val="0"/>
+          <w:numId w:val="2"/>
+        </w:numPr>
+      </w:pPr>
+      <w:r>
+        <w:t>Equipment</w:t>
+      </w:r>
+      <w:r>
+        <w:t>: Equipment will drop from various places</w:t>
+      </w:r>
+    </w:p>
+    <w:p>
+      <w:pPr>
+        <w:pStyle w:val="ListParagraph"/>
+        <w:numPr>
+          <w:ilvl w:val="1"/>
+          <w:numId w:val="2"/>
+        </w:numPr>
+      </w:pPr>
+      <w:r>
+        <w:t>Weapon</w:t>
+      </w:r>
+      <w:r>
+        <w:t>: Increases DMG stat (hero specific)</w:t>
+      </w:r>
+    </w:p>
+    <w:p>
+      <w:pPr>
+        <w:pStyle w:val="ListParagraph"/>
+        <w:numPr>
+          <w:ilvl w:val="1"/>
+          <w:numId w:val="2"/>
+        </w:numPr>
+      </w:pPr>
+      <w:r>
+        <w:t>Armor</w:t>
+      </w:r>
+      <w:r>
+        <w:t>: Increases HP stat (hero specific)</w:t>
+      </w:r>
+    </w:p>
+    <w:p>
+      <w:pPr>
+        <w:pStyle w:val="ListParagraph"/>
+        <w:numPr>
+          <w:ilvl w:val="1"/>
+          <w:numId w:val="2"/>
+        </w:numPr>
+      </w:pPr>
+      <w:r>
+        <w:t>Ring</w:t>
+      </w:r>
+      <w:r>
+        <w:t>: Increases Crit Chance</w:t>
+      </w:r>
+    </w:p>
+    <w:p>
+      <w:pPr>
+        <w:pStyle w:val="ListParagraph"/>
+        <w:numPr>
+          <w:ilvl w:val="1"/>
+          <w:numId w:val="2"/>
+        </w:numPr>
+      </w:pPr>
+      <w:r>
+        <w:t>Necklace</w:t>
+      </w:r>
+      <w:r>
+        <w:t>: Increases Mana gain</w:t>
+      </w:r>
+    </w:p>
+    <w:p>
+      <w:pPr>
+        <w:pStyle w:val="ListParagraph"/>
+        <w:numPr>
+          <w:ilvl w:val="0"/>
+          <w:numId w:val="2"/>
+        </w:numPr>
+      </w:pPr>
+      <w:r>
+        <w:t>Tiles:</w:t>
+      </w:r>
+    </w:p>
+    <w:p>
+      <w:pPr>
+        <w:pStyle w:val="ListParagraph"/>
+        <w:numPr>
+          <w:ilvl w:val="1"/>
+          <w:numId w:val="2"/>
+        </w:numPr>
+      </w:pPr>
+      <w:r>
+        <w:t>Shields</w:t>
+      </w:r>
+      <w:r>
+        <w:t>: Increase warrior’s mana</w:t>
+      </w:r>
+    </w:p>
+    <w:p>
+      <w:pPr>
+        <w:pStyle w:val="ListParagraph"/>
+        <w:numPr>
+          <w:ilvl w:val="1"/>
+          <w:numId w:val="2"/>
+        </w:numPr>
+      </w:pPr>
+      <w:r>
+        <w:t>Daggers</w:t>
+      </w:r>
+      <w:r>
+        <w:t>: Increase rogue’s mana</w:t>
+      </w:r>
+    </w:p>
+    <w:p>
+      <w:pPr>
+        <w:pStyle w:val="ListParagraph"/>
+        <w:numPr>
+          <w:ilvl w:val="1"/>
+          <w:numId w:val="2"/>
+        </w:numPr>
+      </w:pPr>
+      <w:r>
+        <w:t>Arrows</w:t>
+      </w:r>
+      <w:r>
+        <w:t>: Increase archer’s mana</w:t>
+      </w:r>
+    </w:p>
+    <w:p>
+      <w:pPr>
+        <w:pStyle w:val="ListParagraph"/>
+        <w:numPr>
+          <w:ilvl w:val="1"/>
+          <w:numId w:val="2"/>
+        </w:numPr>
+      </w:pPr>
+      <w:r>
+        <w:t>Wands: Increase mage’s mana</w:t>
+      </w:r>
+    </w:p>
+    <w:p>
+      <w:pPr>
+        <w:pStyle w:val="ListParagraph"/>
+        <w:numPr>
+          <w:ilvl w:val="1"/>
+          <w:numId w:val="2"/>
+        </w:numPr>
+      </w:pPr>
+      <w:r>
+        <w:t>Chalices</w:t>
+      </w:r>
+      <w:r>
+        <w:t>: Increase Priest’s mana</w:t>
+      </w:r>
+    </w:p>
+    <w:p>
+      <w:pPr>
+        <w:pStyle w:val="ListParagraph"/>
+        <w:numPr>
+          <w:ilvl w:val="1"/>
+          <w:numId w:val="2"/>
+        </w:numPr>
+      </w:pPr>
+      <w:r>
+        <w:t>Crowns</w:t>
+      </w:r>
+      <w:r>
+        <w:t>: Increase everyone’s mana</w:t>
+      </w:r>
+    </w:p>
+    <w:p>
+      <w:pPr>
+        <w:pStyle w:val="ListParagraph"/>
+        <w:numPr>
+          <w:ilvl w:val="0"/>
+          <w:numId w:val="2"/>
+        </w:numPr>
+      </w:pPr>
+      <w:r>
+        <w:t>Combinations</w:t>
+      </w:r>
+      <w:r>
+        <w:t xml:space="preserve"> and special tiles</w:t>
+      </w:r>
+    </w:p>
+    <w:p>
+      <w:pPr>
+        <w:pStyle w:val="ListParagraph"/>
+        <w:numPr>
+          <w:ilvl w:val="1"/>
+          <w:numId w:val="2"/>
+        </w:numPr>
+      </w:pPr>
+      <w:r>
+        <w:t>Normal Combinations</w:t>
+      </w:r>
+    </w:p>
+    <w:p>
+      <w:pPr>
+        <w:pStyle w:val="ListParagraph"/>
+        <w:numPr>
+          <w:ilvl w:val="2"/>
+          <w:numId w:val="2"/>
+        </w:numPr>
+      </w:pPr>
+      <w:r>
+        <w:t>3 in a row</w:t>
+      </w:r>
+      <w:r>
+        <w:t>: Nothing</w:t>
+      </w:r>
+    </w:p>
+    <w:p>
+      <w:pPr>
+        <w:pStyle w:val="ListParagraph"/>
+        <w:numPr>
+          <w:ilvl w:val="2"/>
+          <w:numId w:val="2"/>
+        </w:numPr>
+      </w:pPr>
+      <w:r>
+        <w:t>4 in a row</w:t>
+      </w:r>
+      <w:r>
+        <w:t>: Cannon: clears an entire row/column, depending if it was done vertically or horizontally</w:t>
+      </w:r>
+    </w:p>
+    <w:p>
+      <w:pPr>
+        <w:pStyle w:val="ListParagraph"/>
+        <w:numPr>
+          <w:ilvl w:val="2"/>
+          <w:numId w:val="2"/>
+        </w:numPr>
+      </w:pPr>
+      <w:r>
+        <w:t>4 in a square</w:t>
+      </w:r>
+      <w:r>
+        <w:t>:</w:t>
+      </w:r>
+      <w:r>
+        <w:t xml:space="preserve"> JELIKOPTER </w:t>
+      </w:r>
+      <w:proofErr w:type="spellStart"/>
+      <w:r>
+        <w:t>JELIKOPTER</w:t>
+      </w:r>
+      <w:proofErr w:type="spellEnd"/>
+      <w:r>
+        <w:t>: Destroys a random tile (prioritizes enemies or objective tiles.</w:t>
+      </w:r>
+    </w:p>
+    <w:p>
+      <w:pPr>
+        <w:pStyle w:val="ListParagraph"/>
+        <w:numPr>
+          <w:ilvl w:val="2"/>
+          <w:numId w:val="2"/>
+        </w:numPr>
+      </w:pPr>
+      <w:r>
+        <w:t>6 not in a row</w:t>
+      </w:r>
+      <w:r>
+        <w:t>: Powder Barrel</w:t>
+      </w:r>
+      <w:r>
+        <w:t xml:space="preserve">: Clears a </w:t>
+      </w:r>
+      <w:proofErr w:type="spellStart"/>
+      <w:r>
+        <w:t>XxX</w:t>
+      </w:r>
+      <w:proofErr w:type="spellEnd"/>
+      <w:r>
+        <w:t xml:space="preserve"> space</w:t>
+      </w:r>
+    </w:p>
+    <w:p>
+      <w:pPr>
+        <w:pStyle w:val="ListParagraph"/>
+        <w:numPr>
+          <w:ilvl w:val="2"/>
+          <w:numId w:val="2"/>
+        </w:numPr>
+      </w:pPr>
+      <w:r>
+        <w:t>6 in a row</w:t>
+      </w:r>
+      <w:r>
+        <w:t xml:space="preserve">: SOMETHING </w:t>
+      </w:r>
+      <w:proofErr w:type="spellStart"/>
+      <w:r>
+        <w:t>SOMETHING</w:t>
+      </w:r>
+      <w:proofErr w:type="spellEnd"/>
+      <w:r>
+        <w:t>: Match it with another tile to destroy all the equal tiles.</w:t>
+      </w:r>
+    </w:p>
+    <w:p>
+      <w:pPr>
+        <w:pStyle w:val="ListParagraph"/>
+        <w:numPr>
+          <w:ilvl w:val="1"/>
+          <w:numId w:val="2"/>
+        </w:numPr>
+      </w:pPr>
+      <w:r>
+        <w:t>Special Combinations</w:t>
+      </w:r>
+    </w:p>
+    <w:p>
+      <w:pPr>
+        <w:pStyle w:val="ListParagraph"/>
+        <w:numPr>
+          <w:ilvl w:val="2"/>
+          <w:numId w:val="2"/>
+        </w:numPr>
+      </w:pPr>
+      <w:r>
+        <w:t>Cannon w Cannon: Clears both row and column</w:t>
+      </w:r>
+    </w:p>
+    <w:p>
+      <w:pPr>
+        <w:pStyle w:val="ListParagraph"/>
+        <w:numPr>
+          <w:ilvl w:val="2"/>
+          <w:numId w:val="2"/>
+        </w:numPr>
+      </w:pPr>
+      <w:r>
+        <w:t>Cannon</w:t>
+      </w:r>
+      <w:r>
+        <w:t>/Bomb</w:t>
+      </w:r>
+      <w:r>
+        <w:t xml:space="preserve"> with </w:t>
+      </w:r>
+      <w:proofErr w:type="spellStart"/>
+      <w:r>
+        <w:t>Jelikopter</w:t>
+      </w:r>
+      <w:proofErr w:type="spellEnd"/>
+      <w:r>
+        <w:t>: The cannon</w:t>
+      </w:r>
+      <w:r>
+        <w:t>/Bomb</w:t>
+      </w:r>
+      <w:r>
+        <w:t xml:space="preserve"> explodes where the </w:t>
+      </w:r>
+      <w:proofErr w:type="spellStart"/>
+      <w:r>
+        <w:t>Jelikopter</w:t>
+      </w:r>
+      <w:proofErr w:type="spellEnd"/>
+      <w:r>
+        <w:t xml:space="preserve"> lands.</w:t>
+      </w:r>
+    </w:p>
+    <w:p>
+      <w:pPr>
+        <w:pStyle w:val="ListParagraph"/>
+        <w:numPr>
+          <w:ilvl w:val="2"/>
+          <w:numId w:val="2"/>
+        </w:numPr>
+      </w:pPr>
+      <w:proofErr w:type="spellStart"/>
+      <w:r>
+        <w:t>Jelikopter</w:t>
+      </w:r>
+      <w:proofErr w:type="spellEnd"/>
+      <w:r>
+        <w:t xml:space="preserve"> w </w:t>
+      </w:r>
+      <w:proofErr w:type="spellStart"/>
+      <w:r>
+        <w:t>Jelikopter</w:t>
+      </w:r>
+      <w:proofErr w:type="spellEnd"/>
+      <w:r>
+        <w:t>: 3 JELIKOPTER</w:t>
+      </w:r>
+    </w:p>
+    <w:p>
+      <w:pPr>
+        <w:pStyle w:val="ListParagraph"/>
+        <w:numPr>
+          <w:ilvl w:val="2"/>
+          <w:numId w:val="2"/>
+        </w:numPr>
+      </w:pPr>
+      <w:r>
+        <w:t>Bomb w Bomb: The explosion is a 5x5 square</w:t>
+      </w:r>
+    </w:p>
+    <w:p>
+      <w:pPr>
+        <w:pStyle w:val="ListParagraph"/>
+        <w:numPr>
+          <w:ilvl w:val="2"/>
+          <w:numId w:val="2"/>
+        </w:numPr>
+      </w:pPr>
+      <w:r>
+        <w:t>Bomb w Cannon: The cannon Clears 3 rows/columns instead of one</w:t>
+      </w:r>
+    </w:p>
+    <w:p>
+      <w:pPr>
+        <w:pStyle w:val="ListParagraph"/>
+        <w:numPr>
+          <w:ilvl w:val="0"/>
+          <w:numId w:val="2"/>
+        </w:numPr>
+      </w:pPr>
+      <w:r>
+        <w:t>Obstacles</w:t>
+      </w:r>
+    </w:p>
+    <w:p>
+      <w:pPr>
+        <w:pStyle w:val="ListParagraph"/>
+        <w:numPr>
+          <w:ilvl w:val="1"/>
+          <w:numId w:val="2"/>
+        </w:numPr>
+      </w:pPr>
+      <w:r>
+        <w:t>Box</w:t>
+      </w:r>
+    </w:p>
+    <w:p>
+      <w:pPr>
+        <w:pStyle w:val="ListParagraph"/>
+        <w:numPr>
+          <w:ilvl w:val="1"/>
+          <w:numId w:val="2"/>
+        </w:numPr>
+      </w:pPr>
+      <w:r>
+        <w:t>Vines</w:t>
+      </w:r>
+    </w:p>
+    <w:p>
+      <w:pPr>
+        <w:pStyle w:val="ListParagraph"/>
+        <w:numPr>
+          <w:ilvl w:val="1"/>
+          <w:numId w:val="2"/>
+        </w:numPr>
+      </w:pPr>
+      <w:r>
+        <w:t>Turret</w:t>
+      </w:r>
+    </w:p>
+    <w:p>
+      <w:pPr>
+        <w:pStyle w:val="ListParagraph"/>
+        <w:numPr>
+          <w:ilvl w:val="1"/>
+          <w:numId w:val="2"/>
+        </w:numPr>
+      </w:pPr>
+      <w:r>
+        <w:t>Cannon</w:t>
+      </w:r>
+      <w:r>
+        <w:t xml:space="preserve"> </w:t>
+      </w:r>
+    </w:p>
+    <w:p>
+      <w:pPr>
+        <w:pStyle w:val="ListParagraph"/>
+        <w:numPr>
+          <w:ilvl w:val="0"/>
+          <w:numId w:val="2"/>
+        </w:numPr>
+      </w:pPr>
+      <w:r>
+        <w:t>Enemies</w:t>
+      </w:r>
+    </w:p>
+    <w:p>
+      <w:pPr>
+        <w:pStyle w:val="ListParagraph"/>
+        <w:numPr>
+          <w:ilvl w:val="1"/>
+          <w:numId w:val="2"/>
+        </w:numPr>
+      </w:pPr>
+      <w:r>
+        <w:t>Grunt: Base enemy, they deal a small amount of damage to the heroes every X-X turns</w:t>
+      </w:r>
+    </w:p>
+    <w:p>
+      <w:pPr>
+        <w:pStyle w:val="ListParagraph"/>
+        <w:numPr>
+          <w:ilvl w:val="1"/>
+          <w:numId w:val="2"/>
+        </w:numPr>
+      </w:pPr>
+      <w:r>
+        <w:t>Archer: Base Ranged enemy, they destroy special tiles and deal small amount of damage to the enemy</w:t>
+      </w:r>
+      <w:r>
+        <w:t>.</w:t>
+      </w:r>
+    </w:p>
+    <w:p>
+      <w:pPr>
+        <w:pStyle w:val="ListParagraph"/>
+        <w:numPr>
+          <w:ilvl w:val="1"/>
+          <w:numId w:val="2"/>
+        </w:numPr>
+      </w:pPr>
+      <w:r>
+        <w:t>Solider</w:t>
+      </w:r>
+      <w:r>
+        <w:t>:</w:t>
+      </w:r>
+      <w:r>
+        <w:t xml:space="preserve"> Beefy enemy that deals high damage to a hero</w:t>
+      </w:r>
+    </w:p>
+    <w:p>
+      <w:pPr>
+        <w:pStyle w:val="ListParagraph"/>
+        <w:numPr>
+          <w:ilvl w:val="1"/>
+          <w:numId w:val="2"/>
+        </w:numPr>
+      </w:pPr>
+      <w:r>
+        <w:t>Shaman</w:t>
+      </w:r>
+      <w:r>
+        <w:t>: Ranged enemy with more hp than the archer that destroys X amount of special tiles</w:t>
+      </w:r>
+    </w:p>
+    <w:p>
+      <w:pPr>
+        <w:pStyle w:val="ListParagraph"/>
+        <w:numPr>
+          <w:ilvl w:val="1"/>
+          <w:numId w:val="2"/>
+        </w:numPr>
+      </w:pPr>
+      <w:r>
+        <w:lastRenderedPageBreak/>
+        <w:t>Brute: Beefy enemy that deals damage to all the heroes. It takes up a 2x2 space.</w:t>
+      </w:r>
+      <w:r>
+        <w:t xml:space="preserve"> Has another attack that incapacitates all the tiles around him for X turns.</w:t>
+      </w:r>
+    </w:p>
+    <w:p>
+      <w:pPr>
+        <w:pStyle w:val="ListParagraph"/>
+        <w:numPr>
+          <w:ilvl w:val="1"/>
+          <w:numId w:val="2"/>
+        </w:numPr>
+      </w:pPr>
+    </w:p>
+    <w:p>
+      <w:pPr>
+        <w:pStyle w:val="ListParagraph"/>
+        <w:numPr>
+          <w:ilvl w:val="1"/>
+          <w:numId w:val="2"/>
+        </w:numPr>
+      </w:pPr>
+      <w:r>
+        <w:t>Dragon</w:t>
+      </w:r>
+      <w:r>
+        <w:t>: Big enemy with a large hp pool</w:t>
+      </w:r>
+      <w:r>
+        <w:t>. He can either burn tiles close to him, which become incapacitated for X turns, or deal damage to all the heroes.</w:t>
+      </w:r>
+    </w:p>
+    <w:p>
+      <w:pPr>
+        <w:pStyle w:val="ListParagraph"/>
+        <w:numPr>
+          <w:ilvl w:val="0"/>
+          <w:numId w:val="2"/>
+        </w:numPr>
+      </w:pPr>
+      <w:r>
+        <w:t>Potions</w:t>
+      </w:r>
+      <w:r>
+        <w:t>: Pay gems for these</w:t>
+      </w:r>
+    </w:p>
+    <w:p>
+      <w:pPr>
+        <w:pStyle w:val="ListParagraph"/>
+        <w:numPr>
+          <w:ilvl w:val="1"/>
+          <w:numId w:val="2"/>
+        </w:numPr>
+      </w:pPr>
+      <w:r>
+        <w:t>Health</w:t>
+      </w:r>
+      <w:r>
+        <w:t>: Restores the party’s health.</w:t>
+      </w:r>
+    </w:p>
+    <w:p>
+      <w:pPr>
+        <w:pStyle w:val="ListParagraph"/>
+        <w:numPr>
+          <w:ilvl w:val="1"/>
+          <w:numId w:val="2"/>
+        </w:numPr>
+      </w:pPr>
+      <w:r>
+        <w:t>Mana</w:t>
+      </w:r>
+      <w:r>
+        <w:t>: During the next 4 moves, the heroes will gain 3 times more mana.</w:t>
+      </w:r>
+    </w:p>
+    <w:p>
+      <w:pPr>
+        <w:pStyle w:val="ListParagraph"/>
+        <w:numPr>
+          <w:ilvl w:val="1"/>
+          <w:numId w:val="2"/>
+        </w:numPr>
+      </w:pPr>
+      <w:r>
+        <w:t>Rage</w:t>
+      </w:r>
+      <w:r>
+        <w:t>: The next 4 abilities will always crit.</w:t>
+      </w:r>
+    </w:p>
+    <w:p>
+      <w:pPr>
+        <w:pStyle w:val="ListParagraph"/>
+        <w:numPr>
+          <w:ilvl w:val="0"/>
+          <w:numId w:val="2"/>
+        </w:numPr>
+      </w:pPr>
+      <w:r>
+        <w:t>Heroes</w:t>
+      </w:r>
+    </w:p>
+    <w:p>
+      <w:pPr>
+        <w:pStyle w:val="ListParagraph"/>
+        <w:numPr>
+          <w:ilvl w:val="1"/>
+          <w:numId w:val="2"/>
+        </w:numPr>
+      </w:pPr>
+      <w:r>
+        <w:t xml:space="preserve">Warrior: </w:t>
+      </w:r>
+      <w:r>
+        <w:t>Places a shield on a tile that protects it against a strike from an enemy</w:t>
+      </w:r>
+    </w:p>
+    <w:p>
+      <w:pPr>
+        <w:pStyle w:val="ListParagraph"/>
+        <w:numPr>
+          <w:ilvl w:val="1"/>
+          <w:numId w:val="2"/>
+        </w:numPr>
+      </w:pPr>
+      <w:r>
+        <w:t xml:space="preserve">Rogue: </w:t>
+      </w:r>
+      <w:r>
+        <w:t>Deals damage to a specific enemy on the board. The player can also target a tile to destroy it, including</w:t>
+      </w:r>
+      <w:r>
+        <w:t xml:space="preserve"> obstacles</w:t>
+      </w:r>
+    </w:p>
+    <w:p>
+      <w:pPr>
+        <w:pStyle w:val="ListParagraph"/>
+        <w:numPr>
+          <w:ilvl w:val="1"/>
+          <w:numId w:val="2"/>
+        </w:numPr>
+      </w:pPr>
+      <w:r>
+        <w:t xml:space="preserve">Archer: </w:t>
+      </w:r>
+      <w:r>
+        <w:t>Same as the Rogue, but less damage to enemies, and to 3 random targets.</w:t>
+      </w:r>
+    </w:p>
+    <w:p>
+      <w:pPr>
+        <w:pStyle w:val="ListParagraph"/>
+        <w:numPr>
+          <w:ilvl w:val="1"/>
+          <w:numId w:val="2"/>
+        </w:numPr>
+      </w:pPr>
+      <w:r>
+        <w:t xml:space="preserve">Mage: </w:t>
+      </w:r>
+      <w:r>
+        <w:t>Freezes an enemy X turns, making him unable to attack. If the mage freezes a tile instead, it stops the tile from doing whatever it does, and it destroys it after X turns</w:t>
+      </w:r>
+    </w:p>
+    <w:p>
+      <w:pPr>
+        <w:pStyle w:val="ListParagraph"/>
+        <w:numPr>
+          <w:ilvl w:val="1"/>
+          <w:numId w:val="2"/>
+        </w:numPr>
+      </w:pPr>
+      <w:r>
+        <w:t>Priest: Heal another hero</w:t>
+      </w:r>
+      <w:r>
+        <w:t>. That’s it</w:t>
+      </w:r>
+    </w:p>
+    <w:p>
+      <w:pPr>
+        <w:pStyle w:val="ListParagraph"/>
+        <w:numPr>
+          <w:ilvl w:val="0"/>
+          <w:numId w:val="2"/>
+        </w:numPr>
+      </w:pPr>
+      <w:r>
+        <w:t>Stats</w:t>
+      </w:r>
+    </w:p>
+    <w:p>
+      <w:pPr>
+        <w:pStyle w:val="ListParagraph"/>
+        <w:numPr>
+          <w:ilvl w:val="1"/>
+          <w:numId w:val="2"/>
+        </w:numPr>
+      </w:pPr>
+      <w:r>
+        <w:t>HP</w:t>
+      </w:r>
+      <w:r>
+        <w:t>: The amount of damage the hero can withstand</w:t>
+      </w:r>
+    </w:p>
+    <w:p>
+      <w:pPr>
+        <w:pStyle w:val="ListParagraph"/>
+        <w:numPr>
+          <w:ilvl w:val="1"/>
+          <w:numId w:val="2"/>
+        </w:numPr>
+      </w:pPr>
+      <w:r>
+        <w:t>DMG</w:t>
+      </w:r>
+      <w:r>
+        <w:t>:</w:t>
+      </w:r>
+    </w:p>
+    <w:p>
+      <w:pPr>
+        <w:pStyle w:val="ListParagraph"/>
+        <w:numPr>
+          <w:ilvl w:val="2"/>
+          <w:numId w:val="2"/>
+        </w:numPr>
+      </w:pPr>
+      <w:r>
+        <w:t>Warrior: Amount of damage the shield can withstand</w:t>
+      </w:r>
+    </w:p>
+    <w:p>
+      <w:pPr>
+        <w:pStyle w:val="ListParagraph"/>
+        <w:numPr>
+          <w:ilvl w:val="2"/>
+          <w:numId w:val="2"/>
+        </w:numPr>
+      </w:pPr>
+      <w:r>
+        <w:t xml:space="preserve"> Rogue-Archer: Amount of damage their attacks do</w:t>
+      </w:r>
+    </w:p>
+    <w:p>
+      <w:pPr>
+        <w:pStyle w:val="ListParagraph"/>
+        <w:numPr>
+          <w:ilvl w:val="2"/>
+          <w:numId w:val="2"/>
+        </w:numPr>
+      </w:pPr>
+      <w:r>
+        <w:t>Mage: Amount of turns the enemy is frozen</w:t>
+      </w:r>
+    </w:p>
+    <w:p>
+      <w:pPr>
+        <w:pStyle w:val="ListParagraph"/>
+        <w:numPr>
+          <w:ilvl w:val="2"/>
+          <w:numId w:val="2"/>
+        </w:numPr>
+      </w:pPr>
+      <w:r>
+        <w:t>Priest: Amount of dmg healed</w:t>
+      </w:r>
+    </w:p>
+    <w:p>
+      <w:pPr>
+        <w:pStyle w:val="ListParagraph"/>
+        <w:numPr>
+          <w:ilvl w:val="1"/>
+          <w:numId w:val="2"/>
+        </w:numPr>
+      </w:pPr>
+      <w:r>
+        <w:t>Crit Chance</w:t>
+      </w:r>
+    </w:p>
+    <w:p>
+      <w:pPr>
+        <w:pStyle w:val="ListParagraph"/>
+        <w:numPr>
+          <w:ilvl w:val="2"/>
+          <w:numId w:val="2"/>
+        </w:numPr>
+      </w:pPr>
+      <w:r>
+        <w:t>Chance of the hero’s ability</w:t>
+      </w:r>
+    </w:p>
+    <w:p>
+      <w:pPr>
+        <w:pStyle w:val="ListParagraph"/>
+        <w:numPr>
+          <w:ilvl w:val="1"/>
+          <w:numId w:val="2"/>
+        </w:numPr>
+      </w:pPr>
+      <w:r>
+        <w:t>Mana Gain</w:t>
+      </w:r>
+    </w:p>
+    <w:p>
+      <w:pPr>
+        <w:pStyle w:val="ListParagraph"/>
+        <w:numPr>
+          <w:ilvl w:val="2"/>
+          <w:numId w:val="2"/>
+        </w:numPr>
+      </w:pPr>
+      <w:r>
+        <w:t>How fast do the heroes gain mana from combinations</w:t>
+      </w:r>
+      <w:r>
+        <w:t>.</w:t>
+      </w:r>
+    </w:p>
+    <w:p>
+      <w:pPr>
+        <w:ind w:left="1800"/>
+      </w:pPr>
+    </w:p>
+    <w:p>
+      <w:r>
+        <w:t>Theme</w:t>
+      </w:r>
+    </w:p>
+    <w:p>
+      <w:pPr>
+        <w:pStyle w:val="ListParagraph"/>
+        <w:numPr>
+          <w:ilvl w:val="0"/>
+          <w:numId w:val="6"/>
+        </w:numPr>
+      </w:pPr>
+      <w:r>
+        <w:t xml:space="preserve">Pixel Art </w:t>
+      </w:r>
+      <w:proofErr w:type="spellStart"/>
+      <w:r>
+        <w:t>DnD</w:t>
+      </w:r>
+      <w:proofErr w:type="spellEnd"/>
+      <w:r>
+        <w:t xml:space="preserve"> sprites</w:t>
+      </w:r>
+    </w:p>
+    <w:p>
+      <w:pPr>
+        <w:pStyle w:val="ListParagraph"/>
+        <w:numPr>
+          <w:ilvl w:val="0"/>
+          <w:numId w:val="6"/>
+        </w:numPr>
+      </w:pPr>
+      <w:r>
+        <w:t>Typical Fantasy music</w:t>
+      </w:r>
+    </w:p>
+    <w:p>
+      <w:r>
+        <w:t>Progression</w:t>
+      </w:r>
+    </w:p>
+    <w:p>
+      <w:pPr>
+        <w:pStyle w:val="ListParagraph"/>
+        <w:numPr>
+          <w:ilvl w:val="0"/>
+          <w:numId w:val="8"/>
+        </w:numPr>
+      </w:pPr>
+      <w:r>
+        <w:t>Maps that divide into levels. Each map has a specific theme</w:t>
+      </w:r>
+    </w:p>
+    <w:p>
+      <w:r>
+        <w:t>Economy</w:t>
+      </w:r>
+    </w:p>
+    <w:p>
+      <w:pPr>
+        <w:pStyle w:val="ListParagraph"/>
+        <w:numPr>
+          <w:ilvl w:val="0"/>
+          <w:numId w:val="5"/>
+        </w:numPr>
+      </w:pPr>
+      <w:r>
+        <w:t>Energy:</w:t>
+      </w:r>
+    </w:p>
+    <w:p>
+      <w:pPr>
+        <w:pStyle w:val="ListParagraph"/>
+        <w:numPr>
+          <w:ilvl w:val="0"/>
+          <w:numId w:val="5"/>
+        </w:numPr>
+      </w:pPr>
+      <w:r>
+        <w:t>Coins</w:t>
+      </w:r>
+    </w:p>
+    <w:p>
+      <w:pPr>
+        <w:pStyle w:val="ListParagraph"/>
+        <w:numPr>
+          <w:ilvl w:val="0"/>
+          <w:numId w:val="5"/>
+        </w:numPr>
+      </w:pPr>
+      <w:r>
+        <w:t>Gems</w:t>
+      </w:r>
+    </w:p>
+    <w:p>
+      <w:pPr>
+        <w:pStyle w:val="ListParagraph"/>
+        <w:numPr>
+          <w:ilvl w:val="0"/>
+          <w:numId w:val="5"/>
+        </w:numPr>
+      </w:pPr>
+      <w:r>
+        <w:t>Equipment</w:t>
+      </w:r>
+    </w:p>
+    <w:p>
+      <w:r>
+        <w:t>Meta Game</w:t>
+      </w:r>
+    </w:p>
+    <w:p>
+      <w:pPr>
+        <w:pStyle w:val="ListParagraph"/>
+        <w:numPr>
+          <w:ilvl w:val="0"/>
+          <w:numId w:val="7"/>
+        </w:numPr>
+      </w:pPr>
+      <w:r>
+        <w:lastRenderedPageBreak/>
+        <w:t>Monetization</w:t>
+      </w:r>
+    </w:p>
+    <w:p>
+      <w:pPr>
+        <w:pStyle w:val="ListParagraph"/>
+        <w:numPr>
+          <w:ilvl w:val="0"/>
+          <w:numId w:val="7"/>
+        </w:numPr>
+      </w:pPr>
+      <w:r>
+        <w:t>Cosmetics</w:t>
+      </w:r>
+    </w:p>
+    <w:p>
+      <w:pPr>
+        <w:pStyle w:val="ListParagraph"/>
+        <w:numPr>
+          <w:ilvl w:val="0"/>
+          <w:numId w:val="7"/>
+        </w:numPr>
+      </w:pPr>
+      <w:r>
+        <w:t>Events</w:t>
+      </w:r>
+    </w:p>
+    <w:p>
+      <w:r>
+        <w:t>Game Layout</w:t>
+      </w:r>
+    </w:p>
+    <w:p>
+      <w:r>
+        <w:t>Publishing details</w:t>
       </w:r>
     </w:p>
     <w:sectPr>
@@ -144,6 +1387,119 @@
 <file path=word/numbering.xml><?xml version="1.0" encoding="utf-8"?>
 <w:numbering xmlns:wpc="http://schemas.microsoft.com/office/word/2010/wordprocessingCanvas" xmlns:cx="http://schemas.microsoft.com/office/drawing/2014/chartex" xmlns:cx1="http://schemas.microsoft.com/office/drawing/2015/9/8/chartex" xmlns:cx2="http://schemas.microsoft.com/office/drawing/2015/10/21/chartex" xmlns:cx3="http://schemas.microsoft.com/office/drawing/2016/5/9/chartex" xmlns:cx4="http://schemas.microsoft.com/office/drawing/2016/5/10/chartex" xmlns:cx5="http://schemas.microsoft.com/office/drawing/2016/5/11/chartex" xmlns:cx6="http://schemas.microsoft.com/office/drawing/2016/5/12/chartex" xmlns:cx7="http://schemas.microsoft.com/office/drawing/2016/5/13/chartex" xmlns:cx8="http://schemas.microsoft.com/office/drawing/2016/5/14/chartex" xmlns:mc="http://schemas.openxmlformats.org/markup-compatibility/2006" xmlns:aink="http://schemas.microsoft.com/office/drawing/2016/ink" xmlns:am3d="http://schemas.microsoft.com/office/drawing/2017/model3d" xmlns:o="urn:schemas-microsoft-com:office:office" xmlns:oel="http://schemas.microsoft.com/office/2019/extlst" xmlns:r="http://schemas.openxmlformats.org/officeDocument/2006/relationships" xmlns:m="http://schemas.openxmlformats.org/officeDocument/2006/math" xmlns:v="urn:schemas-microsoft-com:vml" xmlns:wp14="http://schemas.microsoft.com/office/word/2010/wordprocessingDrawing" xmlns:wp="http://schemas.openxmlformats.org/drawingml/2006/wordprocessingDrawing" xmlns:w10="urn:schemas-microsoft-com:office:word" xmlns:w="http://schemas.openxmlformats.org/wordprocessingml/2006/main" xmlns:w14="http://schemas.microsoft.com/office/word/2010/wordml" xmlns:w15="http://schemas.microsoft.com/office/word/2012/wordml" xmlns:w16cex="http://schemas.microsoft.com/office/word/2018/wordml/cex" xmlns:w16cid="http://schemas.microsoft.com/office/word/2016/wordml/cid" xmlns:w16="http://schemas.microsoft.com/office/word/2018/wordml" xmlns:w16sdtdh="http://schemas.microsoft.com/office/word/2020/wordml/sdtdatahash" xmlns:w16se="http://schemas.microsoft.com/office/word/2015/wordml/symex" xmlns:wpg="http://schemas.microsoft.com/office/word/2010/wordprocessingGroup" xmlns:wpi="http://schemas.microsoft.com/office/word/2010/wordprocessingInk" xmlns:wne="http://schemas.microsoft.com/office/word/2006/wordml" xmlns:wps="http://schemas.microsoft.com/office/word/2010/wordprocessingShape" mc:Ignorable="w14 w15 w16se w16cid w16 w16cex w16sdtdh wp14">
   <w:abstractNum w:abstractNumId="0" w15:restartNumberingAfterBreak="0">
+    <w:nsid w:val="07BF4996"/>
+    <w:multiLevelType w:val="hybridMultilevel"/>
+    <w:tmpl w:val="667C2F08"/>
+    <w:lvl w:ilvl="0" w:tplc="08090001">
+      <w:start w:val="1"/>
+      <w:numFmt w:val="bullet"/>
+      <w:lvlText w:val=""/>
+      <w:lvlJc w:val="left"/>
+      <w:pPr>
+        <w:ind w:left="720" w:hanging="360"/>
+      </w:pPr>
+      <w:rPr>
+        <w:rFonts w:ascii="Symbol" w:hAnsi="Symbol" w:hint="default"/>
+      </w:rPr>
+    </w:lvl>
+    <w:lvl w:ilvl="1" w:tplc="08090003" w:tentative="1">
+      <w:start w:val="1"/>
+      <w:numFmt w:val="bullet"/>
+      <w:lvlText w:val="o"/>
+      <w:lvlJc w:val="left"/>
+      <w:pPr>
+        <w:ind w:left="1440" w:hanging="360"/>
+      </w:pPr>
+      <w:rPr>
+        <w:rFonts w:ascii="Courier New" w:hAnsi="Courier New" w:cs="Courier New" w:hint="default"/>
+      </w:rPr>
+    </w:lvl>
+    <w:lvl w:ilvl="2" w:tplc="08090005" w:tentative="1">
+      <w:start w:val="1"/>
+      <w:numFmt w:val="bullet"/>
+      <w:lvlText w:val=""/>
+      <w:lvlJc w:val="left"/>
+      <w:pPr>
+        <w:ind w:left="2160" w:hanging="360"/>
+      </w:pPr>
+      <w:rPr>
+        <w:rFonts w:ascii="Wingdings" w:hAnsi="Wingdings" w:hint="default"/>
+      </w:rPr>
+    </w:lvl>
+    <w:lvl w:ilvl="3" w:tplc="08090001" w:tentative="1">
+      <w:start w:val="1"/>
+      <w:numFmt w:val="bullet"/>
+      <w:lvlText w:val=""/>
+      <w:lvlJc w:val="left"/>
+      <w:pPr>
+        <w:ind w:left="2880" w:hanging="360"/>
+      </w:pPr>
+      <w:rPr>
+        <w:rFonts w:ascii="Symbol" w:hAnsi="Symbol" w:hint="default"/>
+      </w:rPr>
+    </w:lvl>
+    <w:lvl w:ilvl="4" w:tplc="08090003" w:tentative="1">
+      <w:start w:val="1"/>
+      <w:numFmt w:val="bullet"/>
+      <w:lvlText w:val="o"/>
+      <w:lvlJc w:val="left"/>
+      <w:pPr>
+        <w:ind w:left="3600" w:hanging="360"/>
+      </w:pPr>
+      <w:rPr>
+        <w:rFonts w:ascii="Courier New" w:hAnsi="Courier New" w:cs="Courier New" w:hint="default"/>
+      </w:rPr>
+    </w:lvl>
+    <w:lvl w:ilvl="5" w:tplc="08090005" w:tentative="1">
+      <w:start w:val="1"/>
+      <w:numFmt w:val="bullet"/>
+      <w:lvlText w:val=""/>
+      <w:lvlJc w:val="left"/>
+      <w:pPr>
+        <w:ind w:left="4320" w:hanging="360"/>
+      </w:pPr>
+      <w:rPr>
+        <w:rFonts w:ascii="Wingdings" w:hAnsi="Wingdings" w:hint="default"/>
+      </w:rPr>
+    </w:lvl>
+    <w:lvl w:ilvl="6" w:tplc="08090001" w:tentative="1">
+      <w:start w:val="1"/>
+      <w:numFmt w:val="bullet"/>
+      <w:lvlText w:val=""/>
+      <w:lvlJc w:val="left"/>
+      <w:pPr>
+        <w:ind w:left="5040" w:hanging="360"/>
+      </w:pPr>
+      <w:rPr>
+        <w:rFonts w:ascii="Symbol" w:hAnsi="Symbol" w:hint="default"/>
+      </w:rPr>
+    </w:lvl>
+    <w:lvl w:ilvl="7" w:tplc="08090003" w:tentative="1">
+      <w:start w:val="1"/>
+      <w:numFmt w:val="bullet"/>
+      <w:lvlText w:val="o"/>
+      <w:lvlJc w:val="left"/>
+      <w:pPr>
+        <w:ind w:left="5760" w:hanging="360"/>
+      </w:pPr>
+      <w:rPr>
+        <w:rFonts w:ascii="Courier New" w:hAnsi="Courier New" w:cs="Courier New" w:hint="default"/>
+      </w:rPr>
+    </w:lvl>
+    <w:lvl w:ilvl="8" w:tplc="08090005" w:tentative="1">
+      <w:start w:val="1"/>
+      <w:numFmt w:val="bullet"/>
+      <w:lvlText w:val=""/>
+      <w:lvlJc w:val="left"/>
+      <w:pPr>
+        <w:ind w:left="6480" w:hanging="360"/>
+      </w:pPr>
+      <w:rPr>
+        <w:rFonts w:ascii="Wingdings" w:hAnsi="Wingdings" w:hint="default"/>
+      </w:rPr>
+    </w:lvl>
+  </w:abstractNum>
+  <w:abstractNum w:abstractNumId="1" w15:restartNumberingAfterBreak="0">
     <w:nsid w:val="1760687E"/>
     <w:multiLevelType w:val="hybridMultilevel"/>
     <w:tmpl w:val="C4BE3426"/>
@@ -255,8 +1611,707 @@
       </w:rPr>
     </w:lvl>
   </w:abstractNum>
+  <w:abstractNum w:abstractNumId="2" w15:restartNumberingAfterBreak="0">
+    <w:nsid w:val="356760F8"/>
+    <w:multiLevelType w:val="hybridMultilevel"/>
+    <w:tmpl w:val="947CF410"/>
+    <w:lvl w:ilvl="0" w:tplc="08090001">
+      <w:start w:val="1"/>
+      <w:numFmt w:val="bullet"/>
+      <w:lvlText w:val=""/>
+      <w:lvlJc w:val="left"/>
+      <w:pPr>
+        <w:ind w:left="720" w:hanging="360"/>
+      </w:pPr>
+      <w:rPr>
+        <w:rFonts w:ascii="Symbol" w:hAnsi="Symbol" w:hint="default"/>
+      </w:rPr>
+    </w:lvl>
+    <w:lvl w:ilvl="1" w:tplc="08090003" w:tentative="1">
+      <w:start w:val="1"/>
+      <w:numFmt w:val="bullet"/>
+      <w:lvlText w:val="o"/>
+      <w:lvlJc w:val="left"/>
+      <w:pPr>
+        <w:ind w:left="1440" w:hanging="360"/>
+      </w:pPr>
+      <w:rPr>
+        <w:rFonts w:ascii="Courier New" w:hAnsi="Courier New" w:cs="Courier New" w:hint="default"/>
+      </w:rPr>
+    </w:lvl>
+    <w:lvl w:ilvl="2" w:tplc="08090005" w:tentative="1">
+      <w:start w:val="1"/>
+      <w:numFmt w:val="bullet"/>
+      <w:lvlText w:val=""/>
+      <w:lvlJc w:val="left"/>
+      <w:pPr>
+        <w:ind w:left="2160" w:hanging="360"/>
+      </w:pPr>
+      <w:rPr>
+        <w:rFonts w:ascii="Wingdings" w:hAnsi="Wingdings" w:hint="default"/>
+      </w:rPr>
+    </w:lvl>
+    <w:lvl w:ilvl="3" w:tplc="08090001" w:tentative="1">
+      <w:start w:val="1"/>
+      <w:numFmt w:val="bullet"/>
+      <w:lvlText w:val=""/>
+      <w:lvlJc w:val="left"/>
+      <w:pPr>
+        <w:ind w:left="2880" w:hanging="360"/>
+      </w:pPr>
+      <w:rPr>
+        <w:rFonts w:ascii="Symbol" w:hAnsi="Symbol" w:hint="default"/>
+      </w:rPr>
+    </w:lvl>
+    <w:lvl w:ilvl="4" w:tplc="08090003" w:tentative="1">
+      <w:start w:val="1"/>
+      <w:numFmt w:val="bullet"/>
+      <w:lvlText w:val="o"/>
+      <w:lvlJc w:val="left"/>
+      <w:pPr>
+        <w:ind w:left="3600" w:hanging="360"/>
+      </w:pPr>
+      <w:rPr>
+        <w:rFonts w:ascii="Courier New" w:hAnsi="Courier New" w:cs="Courier New" w:hint="default"/>
+      </w:rPr>
+    </w:lvl>
+    <w:lvl w:ilvl="5" w:tplc="08090005" w:tentative="1">
+      <w:start w:val="1"/>
+      <w:numFmt w:val="bullet"/>
+      <w:lvlText w:val=""/>
+      <w:lvlJc w:val="left"/>
+      <w:pPr>
+        <w:ind w:left="4320" w:hanging="360"/>
+      </w:pPr>
+      <w:rPr>
+        <w:rFonts w:ascii="Wingdings" w:hAnsi="Wingdings" w:hint="default"/>
+      </w:rPr>
+    </w:lvl>
+    <w:lvl w:ilvl="6" w:tplc="08090001" w:tentative="1">
+      <w:start w:val="1"/>
+      <w:numFmt w:val="bullet"/>
+      <w:lvlText w:val=""/>
+      <w:lvlJc w:val="left"/>
+      <w:pPr>
+        <w:ind w:left="5040" w:hanging="360"/>
+      </w:pPr>
+      <w:rPr>
+        <w:rFonts w:ascii="Symbol" w:hAnsi="Symbol" w:hint="default"/>
+      </w:rPr>
+    </w:lvl>
+    <w:lvl w:ilvl="7" w:tplc="08090003" w:tentative="1">
+      <w:start w:val="1"/>
+      <w:numFmt w:val="bullet"/>
+      <w:lvlText w:val="o"/>
+      <w:lvlJc w:val="left"/>
+      <w:pPr>
+        <w:ind w:left="5760" w:hanging="360"/>
+      </w:pPr>
+      <w:rPr>
+        <w:rFonts w:ascii="Courier New" w:hAnsi="Courier New" w:cs="Courier New" w:hint="default"/>
+      </w:rPr>
+    </w:lvl>
+    <w:lvl w:ilvl="8" w:tplc="08090005" w:tentative="1">
+      <w:start w:val="1"/>
+      <w:numFmt w:val="bullet"/>
+      <w:lvlText w:val=""/>
+      <w:lvlJc w:val="left"/>
+      <w:pPr>
+        <w:ind w:left="6480" w:hanging="360"/>
+      </w:pPr>
+      <w:rPr>
+        <w:rFonts w:ascii="Wingdings" w:hAnsi="Wingdings" w:hint="default"/>
+      </w:rPr>
+    </w:lvl>
+  </w:abstractNum>
+  <w:abstractNum w:abstractNumId="3" w15:restartNumberingAfterBreak="0">
+    <w:nsid w:val="36312BC8"/>
+    <w:multiLevelType w:val="hybridMultilevel"/>
+    <w:tmpl w:val="B5B09DA4"/>
+    <w:lvl w:ilvl="0" w:tplc="08090001">
+      <w:start w:val="1"/>
+      <w:numFmt w:val="bullet"/>
+      <w:lvlText w:val=""/>
+      <w:lvlJc w:val="left"/>
+      <w:pPr>
+        <w:ind w:left="720" w:hanging="360"/>
+      </w:pPr>
+      <w:rPr>
+        <w:rFonts w:ascii="Symbol" w:hAnsi="Symbol" w:hint="default"/>
+      </w:rPr>
+    </w:lvl>
+    <w:lvl w:ilvl="1" w:tplc="08090003" w:tentative="1">
+      <w:start w:val="1"/>
+      <w:numFmt w:val="bullet"/>
+      <w:lvlText w:val="o"/>
+      <w:lvlJc w:val="left"/>
+      <w:pPr>
+        <w:ind w:left="1440" w:hanging="360"/>
+      </w:pPr>
+      <w:rPr>
+        <w:rFonts w:ascii="Courier New" w:hAnsi="Courier New" w:cs="Courier New" w:hint="default"/>
+      </w:rPr>
+    </w:lvl>
+    <w:lvl w:ilvl="2" w:tplc="08090005" w:tentative="1">
+      <w:start w:val="1"/>
+      <w:numFmt w:val="bullet"/>
+      <w:lvlText w:val=""/>
+      <w:lvlJc w:val="left"/>
+      <w:pPr>
+        <w:ind w:left="2160" w:hanging="360"/>
+      </w:pPr>
+      <w:rPr>
+        <w:rFonts w:ascii="Wingdings" w:hAnsi="Wingdings" w:hint="default"/>
+      </w:rPr>
+    </w:lvl>
+    <w:lvl w:ilvl="3" w:tplc="08090001" w:tentative="1">
+      <w:start w:val="1"/>
+      <w:numFmt w:val="bullet"/>
+      <w:lvlText w:val=""/>
+      <w:lvlJc w:val="left"/>
+      <w:pPr>
+        <w:ind w:left="2880" w:hanging="360"/>
+      </w:pPr>
+      <w:rPr>
+        <w:rFonts w:ascii="Symbol" w:hAnsi="Symbol" w:hint="default"/>
+      </w:rPr>
+    </w:lvl>
+    <w:lvl w:ilvl="4" w:tplc="08090003" w:tentative="1">
+      <w:start w:val="1"/>
+      <w:numFmt w:val="bullet"/>
+      <w:lvlText w:val="o"/>
+      <w:lvlJc w:val="left"/>
+      <w:pPr>
+        <w:ind w:left="3600" w:hanging="360"/>
+      </w:pPr>
+      <w:rPr>
+        <w:rFonts w:ascii="Courier New" w:hAnsi="Courier New" w:cs="Courier New" w:hint="default"/>
+      </w:rPr>
+    </w:lvl>
+    <w:lvl w:ilvl="5" w:tplc="08090005" w:tentative="1">
+      <w:start w:val="1"/>
+      <w:numFmt w:val="bullet"/>
+      <w:lvlText w:val=""/>
+      <w:lvlJc w:val="left"/>
+      <w:pPr>
+        <w:ind w:left="4320" w:hanging="360"/>
+      </w:pPr>
+      <w:rPr>
+        <w:rFonts w:ascii="Wingdings" w:hAnsi="Wingdings" w:hint="default"/>
+      </w:rPr>
+    </w:lvl>
+    <w:lvl w:ilvl="6" w:tplc="08090001" w:tentative="1">
+      <w:start w:val="1"/>
+      <w:numFmt w:val="bullet"/>
+      <w:lvlText w:val=""/>
+      <w:lvlJc w:val="left"/>
+      <w:pPr>
+        <w:ind w:left="5040" w:hanging="360"/>
+      </w:pPr>
+      <w:rPr>
+        <w:rFonts w:ascii="Symbol" w:hAnsi="Symbol" w:hint="default"/>
+      </w:rPr>
+    </w:lvl>
+    <w:lvl w:ilvl="7" w:tplc="08090003" w:tentative="1">
+      <w:start w:val="1"/>
+      <w:numFmt w:val="bullet"/>
+      <w:lvlText w:val="o"/>
+      <w:lvlJc w:val="left"/>
+      <w:pPr>
+        <w:ind w:left="5760" w:hanging="360"/>
+      </w:pPr>
+      <w:rPr>
+        <w:rFonts w:ascii="Courier New" w:hAnsi="Courier New" w:cs="Courier New" w:hint="default"/>
+      </w:rPr>
+    </w:lvl>
+    <w:lvl w:ilvl="8" w:tplc="08090005" w:tentative="1">
+      <w:start w:val="1"/>
+      <w:numFmt w:val="bullet"/>
+      <w:lvlText w:val=""/>
+      <w:lvlJc w:val="left"/>
+      <w:pPr>
+        <w:ind w:left="6480" w:hanging="360"/>
+      </w:pPr>
+      <w:rPr>
+        <w:rFonts w:ascii="Wingdings" w:hAnsi="Wingdings" w:hint="default"/>
+      </w:rPr>
+    </w:lvl>
+  </w:abstractNum>
+  <w:abstractNum w:abstractNumId="4" w15:restartNumberingAfterBreak="0">
+    <w:nsid w:val="55BB2905"/>
+    <w:multiLevelType w:val="hybridMultilevel"/>
+    <w:tmpl w:val="91CE279E"/>
+    <w:lvl w:ilvl="0" w:tplc="08090001">
+      <w:start w:val="1"/>
+      <w:numFmt w:val="bullet"/>
+      <w:lvlText w:val=""/>
+      <w:lvlJc w:val="left"/>
+      <w:pPr>
+        <w:ind w:left="720" w:hanging="360"/>
+      </w:pPr>
+      <w:rPr>
+        <w:rFonts w:ascii="Symbol" w:hAnsi="Symbol" w:hint="default"/>
+      </w:rPr>
+    </w:lvl>
+    <w:lvl w:ilvl="1" w:tplc="08090003">
+      <w:start w:val="1"/>
+      <w:numFmt w:val="bullet"/>
+      <w:lvlText w:val="o"/>
+      <w:lvlJc w:val="left"/>
+      <w:pPr>
+        <w:ind w:left="1440" w:hanging="360"/>
+      </w:pPr>
+      <w:rPr>
+        <w:rFonts w:ascii="Courier New" w:hAnsi="Courier New" w:cs="Courier New" w:hint="default"/>
+      </w:rPr>
+    </w:lvl>
+    <w:lvl w:ilvl="2" w:tplc="08090005">
+      <w:start w:val="1"/>
+      <w:numFmt w:val="bullet"/>
+      <w:lvlText w:val=""/>
+      <w:lvlJc w:val="left"/>
+      <w:pPr>
+        <w:ind w:left="2160" w:hanging="360"/>
+      </w:pPr>
+      <w:rPr>
+        <w:rFonts w:ascii="Wingdings" w:hAnsi="Wingdings" w:hint="default"/>
+      </w:rPr>
+    </w:lvl>
+    <w:lvl w:ilvl="3" w:tplc="08090001" w:tentative="1">
+      <w:start w:val="1"/>
+      <w:numFmt w:val="bullet"/>
+      <w:lvlText w:val=""/>
+      <w:lvlJc w:val="left"/>
+      <w:pPr>
+        <w:ind w:left="2880" w:hanging="360"/>
+      </w:pPr>
+      <w:rPr>
+        <w:rFonts w:ascii="Symbol" w:hAnsi="Symbol" w:hint="default"/>
+      </w:rPr>
+    </w:lvl>
+    <w:lvl w:ilvl="4" w:tplc="08090003" w:tentative="1">
+      <w:start w:val="1"/>
+      <w:numFmt w:val="bullet"/>
+      <w:lvlText w:val="o"/>
+      <w:lvlJc w:val="left"/>
+      <w:pPr>
+        <w:ind w:left="3600" w:hanging="360"/>
+      </w:pPr>
+      <w:rPr>
+        <w:rFonts w:ascii="Courier New" w:hAnsi="Courier New" w:cs="Courier New" w:hint="default"/>
+      </w:rPr>
+    </w:lvl>
+    <w:lvl w:ilvl="5" w:tplc="08090005" w:tentative="1">
+      <w:start w:val="1"/>
+      <w:numFmt w:val="bullet"/>
+      <w:lvlText w:val=""/>
+      <w:lvlJc w:val="left"/>
+      <w:pPr>
+        <w:ind w:left="4320" w:hanging="360"/>
+      </w:pPr>
+      <w:rPr>
+        <w:rFonts w:ascii="Wingdings" w:hAnsi="Wingdings" w:hint="default"/>
+      </w:rPr>
+    </w:lvl>
+    <w:lvl w:ilvl="6" w:tplc="08090001" w:tentative="1">
+      <w:start w:val="1"/>
+      <w:numFmt w:val="bullet"/>
+      <w:lvlText w:val=""/>
+      <w:lvlJc w:val="left"/>
+      <w:pPr>
+        <w:ind w:left="5040" w:hanging="360"/>
+      </w:pPr>
+      <w:rPr>
+        <w:rFonts w:ascii="Symbol" w:hAnsi="Symbol" w:hint="default"/>
+      </w:rPr>
+    </w:lvl>
+    <w:lvl w:ilvl="7" w:tplc="08090003" w:tentative="1">
+      <w:start w:val="1"/>
+      <w:numFmt w:val="bullet"/>
+      <w:lvlText w:val="o"/>
+      <w:lvlJc w:val="left"/>
+      <w:pPr>
+        <w:ind w:left="5760" w:hanging="360"/>
+      </w:pPr>
+      <w:rPr>
+        <w:rFonts w:ascii="Courier New" w:hAnsi="Courier New" w:cs="Courier New" w:hint="default"/>
+      </w:rPr>
+    </w:lvl>
+    <w:lvl w:ilvl="8" w:tplc="08090005" w:tentative="1">
+      <w:start w:val="1"/>
+      <w:numFmt w:val="bullet"/>
+      <w:lvlText w:val=""/>
+      <w:lvlJc w:val="left"/>
+      <w:pPr>
+        <w:ind w:left="6480" w:hanging="360"/>
+      </w:pPr>
+      <w:rPr>
+        <w:rFonts w:ascii="Wingdings" w:hAnsi="Wingdings" w:hint="default"/>
+      </w:rPr>
+    </w:lvl>
+  </w:abstractNum>
+  <w:abstractNum w:abstractNumId="5" w15:restartNumberingAfterBreak="0">
+    <w:nsid w:val="5E73262D"/>
+    <w:multiLevelType w:val="hybridMultilevel"/>
+    <w:tmpl w:val="A57895F8"/>
+    <w:lvl w:ilvl="0" w:tplc="08090001">
+      <w:start w:val="1"/>
+      <w:numFmt w:val="bullet"/>
+      <w:lvlText w:val=""/>
+      <w:lvlJc w:val="left"/>
+      <w:pPr>
+        <w:ind w:left="720" w:hanging="360"/>
+      </w:pPr>
+      <w:rPr>
+        <w:rFonts w:ascii="Symbol" w:hAnsi="Symbol" w:hint="default"/>
+      </w:rPr>
+    </w:lvl>
+    <w:lvl w:ilvl="1" w:tplc="08090003" w:tentative="1">
+      <w:start w:val="1"/>
+      <w:numFmt w:val="bullet"/>
+      <w:lvlText w:val="o"/>
+      <w:lvlJc w:val="left"/>
+      <w:pPr>
+        <w:ind w:left="1440" w:hanging="360"/>
+      </w:pPr>
+      <w:rPr>
+        <w:rFonts w:ascii="Courier New" w:hAnsi="Courier New" w:cs="Courier New" w:hint="default"/>
+      </w:rPr>
+    </w:lvl>
+    <w:lvl w:ilvl="2" w:tplc="08090005" w:tentative="1">
+      <w:start w:val="1"/>
+      <w:numFmt w:val="bullet"/>
+      <w:lvlText w:val=""/>
+      <w:lvlJc w:val="left"/>
+      <w:pPr>
+        <w:ind w:left="2160" w:hanging="360"/>
+      </w:pPr>
+      <w:rPr>
+        <w:rFonts w:ascii="Wingdings" w:hAnsi="Wingdings" w:hint="default"/>
+      </w:rPr>
+    </w:lvl>
+    <w:lvl w:ilvl="3" w:tplc="08090001" w:tentative="1">
+      <w:start w:val="1"/>
+      <w:numFmt w:val="bullet"/>
+      <w:lvlText w:val=""/>
+      <w:lvlJc w:val="left"/>
+      <w:pPr>
+        <w:ind w:left="2880" w:hanging="360"/>
+      </w:pPr>
+      <w:rPr>
+        <w:rFonts w:ascii="Symbol" w:hAnsi="Symbol" w:hint="default"/>
+      </w:rPr>
+    </w:lvl>
+    <w:lvl w:ilvl="4" w:tplc="08090003" w:tentative="1">
+      <w:start w:val="1"/>
+      <w:numFmt w:val="bullet"/>
+      <w:lvlText w:val="o"/>
+      <w:lvlJc w:val="left"/>
+      <w:pPr>
+        <w:ind w:left="3600" w:hanging="360"/>
+      </w:pPr>
+      <w:rPr>
+        <w:rFonts w:ascii="Courier New" w:hAnsi="Courier New" w:cs="Courier New" w:hint="default"/>
+      </w:rPr>
+    </w:lvl>
+    <w:lvl w:ilvl="5" w:tplc="08090005" w:tentative="1">
+      <w:start w:val="1"/>
+      <w:numFmt w:val="bullet"/>
+      <w:lvlText w:val=""/>
+      <w:lvlJc w:val="left"/>
+      <w:pPr>
+        <w:ind w:left="4320" w:hanging="360"/>
+      </w:pPr>
+      <w:rPr>
+        <w:rFonts w:ascii="Wingdings" w:hAnsi="Wingdings" w:hint="default"/>
+      </w:rPr>
+    </w:lvl>
+    <w:lvl w:ilvl="6" w:tplc="08090001" w:tentative="1">
+      <w:start w:val="1"/>
+      <w:numFmt w:val="bullet"/>
+      <w:lvlText w:val=""/>
+      <w:lvlJc w:val="left"/>
+      <w:pPr>
+        <w:ind w:left="5040" w:hanging="360"/>
+      </w:pPr>
+      <w:rPr>
+        <w:rFonts w:ascii="Symbol" w:hAnsi="Symbol" w:hint="default"/>
+      </w:rPr>
+    </w:lvl>
+    <w:lvl w:ilvl="7" w:tplc="08090003" w:tentative="1">
+      <w:start w:val="1"/>
+      <w:numFmt w:val="bullet"/>
+      <w:lvlText w:val="o"/>
+      <w:lvlJc w:val="left"/>
+      <w:pPr>
+        <w:ind w:left="5760" w:hanging="360"/>
+      </w:pPr>
+      <w:rPr>
+        <w:rFonts w:ascii="Courier New" w:hAnsi="Courier New" w:cs="Courier New" w:hint="default"/>
+      </w:rPr>
+    </w:lvl>
+    <w:lvl w:ilvl="8" w:tplc="08090005" w:tentative="1">
+      <w:start w:val="1"/>
+      <w:numFmt w:val="bullet"/>
+      <w:lvlText w:val=""/>
+      <w:lvlJc w:val="left"/>
+      <w:pPr>
+        <w:ind w:left="6480" w:hanging="360"/>
+      </w:pPr>
+      <w:rPr>
+        <w:rFonts w:ascii="Wingdings" w:hAnsi="Wingdings" w:hint="default"/>
+      </w:rPr>
+    </w:lvl>
+  </w:abstractNum>
+  <w:abstractNum w:abstractNumId="6" w15:restartNumberingAfterBreak="0">
+    <w:nsid w:val="789A035A"/>
+    <w:multiLevelType w:val="hybridMultilevel"/>
+    <w:tmpl w:val="683090E0"/>
+    <w:lvl w:ilvl="0" w:tplc="08090001">
+      <w:start w:val="1"/>
+      <w:numFmt w:val="bullet"/>
+      <w:lvlText w:val=""/>
+      <w:lvlJc w:val="left"/>
+      <w:pPr>
+        <w:ind w:left="720" w:hanging="360"/>
+      </w:pPr>
+      <w:rPr>
+        <w:rFonts w:ascii="Symbol" w:hAnsi="Symbol" w:hint="default"/>
+      </w:rPr>
+    </w:lvl>
+    <w:lvl w:ilvl="1" w:tplc="08090003" w:tentative="1">
+      <w:start w:val="1"/>
+      <w:numFmt w:val="bullet"/>
+      <w:lvlText w:val="o"/>
+      <w:lvlJc w:val="left"/>
+      <w:pPr>
+        <w:ind w:left="1440" w:hanging="360"/>
+      </w:pPr>
+      <w:rPr>
+        <w:rFonts w:ascii="Courier New" w:hAnsi="Courier New" w:cs="Courier New" w:hint="default"/>
+      </w:rPr>
+    </w:lvl>
+    <w:lvl w:ilvl="2" w:tplc="08090005" w:tentative="1">
+      <w:start w:val="1"/>
+      <w:numFmt w:val="bullet"/>
+      <w:lvlText w:val=""/>
+      <w:lvlJc w:val="left"/>
+      <w:pPr>
+        <w:ind w:left="2160" w:hanging="360"/>
+      </w:pPr>
+      <w:rPr>
+        <w:rFonts w:ascii="Wingdings" w:hAnsi="Wingdings" w:hint="default"/>
+      </w:rPr>
+    </w:lvl>
+    <w:lvl w:ilvl="3" w:tplc="08090001" w:tentative="1">
+      <w:start w:val="1"/>
+      <w:numFmt w:val="bullet"/>
+      <w:lvlText w:val=""/>
+      <w:lvlJc w:val="left"/>
+      <w:pPr>
+        <w:ind w:left="2880" w:hanging="360"/>
+      </w:pPr>
+      <w:rPr>
+        <w:rFonts w:ascii="Symbol" w:hAnsi="Symbol" w:hint="default"/>
+      </w:rPr>
+    </w:lvl>
+    <w:lvl w:ilvl="4" w:tplc="08090003" w:tentative="1">
+      <w:start w:val="1"/>
+      <w:numFmt w:val="bullet"/>
+      <w:lvlText w:val="o"/>
+      <w:lvlJc w:val="left"/>
+      <w:pPr>
+        <w:ind w:left="3600" w:hanging="360"/>
+      </w:pPr>
+      <w:rPr>
+        <w:rFonts w:ascii="Courier New" w:hAnsi="Courier New" w:cs="Courier New" w:hint="default"/>
+      </w:rPr>
+    </w:lvl>
+    <w:lvl w:ilvl="5" w:tplc="08090005" w:tentative="1">
+      <w:start w:val="1"/>
+      <w:numFmt w:val="bullet"/>
+      <w:lvlText w:val=""/>
+      <w:lvlJc w:val="left"/>
+      <w:pPr>
+        <w:ind w:left="4320" w:hanging="360"/>
+      </w:pPr>
+      <w:rPr>
+        <w:rFonts w:ascii="Wingdings" w:hAnsi="Wingdings" w:hint="default"/>
+      </w:rPr>
+    </w:lvl>
+    <w:lvl w:ilvl="6" w:tplc="08090001" w:tentative="1">
+      <w:start w:val="1"/>
+      <w:numFmt w:val="bullet"/>
+      <w:lvlText w:val=""/>
+      <w:lvlJc w:val="left"/>
+      <w:pPr>
+        <w:ind w:left="5040" w:hanging="360"/>
+      </w:pPr>
+      <w:rPr>
+        <w:rFonts w:ascii="Symbol" w:hAnsi="Symbol" w:hint="default"/>
+      </w:rPr>
+    </w:lvl>
+    <w:lvl w:ilvl="7" w:tplc="08090003" w:tentative="1">
+      <w:start w:val="1"/>
+      <w:numFmt w:val="bullet"/>
+      <w:lvlText w:val="o"/>
+      <w:lvlJc w:val="left"/>
+      <w:pPr>
+        <w:ind w:left="5760" w:hanging="360"/>
+      </w:pPr>
+      <w:rPr>
+        <w:rFonts w:ascii="Courier New" w:hAnsi="Courier New" w:cs="Courier New" w:hint="default"/>
+      </w:rPr>
+    </w:lvl>
+    <w:lvl w:ilvl="8" w:tplc="08090005" w:tentative="1">
+      <w:start w:val="1"/>
+      <w:numFmt w:val="bullet"/>
+      <w:lvlText w:val=""/>
+      <w:lvlJc w:val="left"/>
+      <w:pPr>
+        <w:ind w:left="6480" w:hanging="360"/>
+      </w:pPr>
+      <w:rPr>
+        <w:rFonts w:ascii="Wingdings" w:hAnsi="Wingdings" w:hint="default"/>
+      </w:rPr>
+    </w:lvl>
+  </w:abstractNum>
+  <w:abstractNum w:abstractNumId="7" w15:restartNumberingAfterBreak="0">
+    <w:nsid w:val="7D882C99"/>
+    <w:multiLevelType w:val="hybridMultilevel"/>
+    <w:tmpl w:val="C2BE9CBC"/>
+    <w:lvl w:ilvl="0" w:tplc="08090001">
+      <w:start w:val="1"/>
+      <w:numFmt w:val="bullet"/>
+      <w:lvlText w:val=""/>
+      <w:lvlJc w:val="left"/>
+      <w:pPr>
+        <w:ind w:left="720" w:hanging="360"/>
+      </w:pPr>
+      <w:rPr>
+        <w:rFonts w:ascii="Symbol" w:hAnsi="Symbol" w:hint="default"/>
+      </w:rPr>
+    </w:lvl>
+    <w:lvl w:ilvl="1" w:tplc="08090003" w:tentative="1">
+      <w:start w:val="1"/>
+      <w:numFmt w:val="bullet"/>
+      <w:lvlText w:val="o"/>
+      <w:lvlJc w:val="left"/>
+      <w:pPr>
+        <w:ind w:left="1440" w:hanging="360"/>
+      </w:pPr>
+      <w:rPr>
+        <w:rFonts w:ascii="Courier New" w:hAnsi="Courier New" w:cs="Courier New" w:hint="default"/>
+      </w:rPr>
+    </w:lvl>
+    <w:lvl w:ilvl="2" w:tplc="08090005" w:tentative="1">
+      <w:start w:val="1"/>
+      <w:numFmt w:val="bullet"/>
+      <w:lvlText w:val=""/>
+      <w:lvlJc w:val="left"/>
+      <w:pPr>
+        <w:ind w:left="2160" w:hanging="360"/>
+      </w:pPr>
+      <w:rPr>
+        <w:rFonts w:ascii="Wingdings" w:hAnsi="Wingdings" w:hint="default"/>
+      </w:rPr>
+    </w:lvl>
+    <w:lvl w:ilvl="3" w:tplc="08090001" w:tentative="1">
+      <w:start w:val="1"/>
+      <w:numFmt w:val="bullet"/>
+      <w:lvlText w:val=""/>
+      <w:lvlJc w:val="left"/>
+      <w:pPr>
+        <w:ind w:left="2880" w:hanging="360"/>
+      </w:pPr>
+      <w:rPr>
+        <w:rFonts w:ascii="Symbol" w:hAnsi="Symbol" w:hint="default"/>
+      </w:rPr>
+    </w:lvl>
+    <w:lvl w:ilvl="4" w:tplc="08090003" w:tentative="1">
+      <w:start w:val="1"/>
+      <w:numFmt w:val="bullet"/>
+      <w:lvlText w:val="o"/>
+      <w:lvlJc w:val="left"/>
+      <w:pPr>
+        <w:ind w:left="3600" w:hanging="360"/>
+      </w:pPr>
+      <w:rPr>
+        <w:rFonts w:ascii="Courier New" w:hAnsi="Courier New" w:cs="Courier New" w:hint="default"/>
+      </w:rPr>
+    </w:lvl>
+    <w:lvl w:ilvl="5" w:tplc="08090005" w:tentative="1">
+      <w:start w:val="1"/>
+      <w:numFmt w:val="bullet"/>
+      <w:lvlText w:val=""/>
+      <w:lvlJc w:val="left"/>
+      <w:pPr>
+        <w:ind w:left="4320" w:hanging="360"/>
+      </w:pPr>
+      <w:rPr>
+        <w:rFonts w:ascii="Wingdings" w:hAnsi="Wingdings" w:hint="default"/>
+      </w:rPr>
+    </w:lvl>
+    <w:lvl w:ilvl="6" w:tplc="08090001" w:tentative="1">
+      <w:start w:val="1"/>
+      <w:numFmt w:val="bullet"/>
+      <w:lvlText w:val=""/>
+      <w:lvlJc w:val="left"/>
+      <w:pPr>
+        <w:ind w:left="5040" w:hanging="360"/>
+      </w:pPr>
+      <w:rPr>
+        <w:rFonts w:ascii="Symbol" w:hAnsi="Symbol" w:hint="default"/>
+      </w:rPr>
+    </w:lvl>
+    <w:lvl w:ilvl="7" w:tplc="08090003" w:tentative="1">
+      <w:start w:val="1"/>
+      <w:numFmt w:val="bullet"/>
+      <w:lvlText w:val="o"/>
+      <w:lvlJc w:val="left"/>
+      <w:pPr>
+        <w:ind w:left="5760" w:hanging="360"/>
+      </w:pPr>
+      <w:rPr>
+        <w:rFonts w:ascii="Courier New" w:hAnsi="Courier New" w:cs="Courier New" w:hint="default"/>
+      </w:rPr>
+    </w:lvl>
+    <w:lvl w:ilvl="8" w:tplc="08090005" w:tentative="1">
+      <w:start w:val="1"/>
+      <w:numFmt w:val="bullet"/>
+      <w:lvlText w:val=""/>
+      <w:lvlJc w:val="left"/>
+      <w:pPr>
+        <w:ind w:left="6480" w:hanging="360"/>
+      </w:pPr>
+      <w:rPr>
+        <w:rFonts w:ascii="Wingdings" w:hAnsi="Wingdings" w:hint="default"/>
+      </w:rPr>
+    </w:lvl>
+  </w:abstractNum>
   <w:num w:numId="1" w16cid:durableId="746196058">
+    <w:abstractNumId w:val="1"/>
+  </w:num>
+  <w:num w:numId="2" w16cid:durableId="413667090">
+    <w:abstractNumId w:val="4"/>
+  </w:num>
+  <w:num w:numId="3" w16cid:durableId="1930656161">
+    <w:abstractNumId w:val="5"/>
+  </w:num>
+  <w:num w:numId="4" w16cid:durableId="171533892">
+    <w:abstractNumId w:val="7"/>
+  </w:num>
+  <w:num w:numId="5" w16cid:durableId="1476138710">
+    <w:abstractNumId w:val="2"/>
+  </w:num>
+  <w:num w:numId="6" w16cid:durableId="989018952">
     <w:abstractNumId w:val="0"/>
+  </w:num>
+  <w:num w:numId="7" w16cid:durableId="811674856">
+    <w:abstractNumId w:val="6"/>
+  </w:num>
+  <w:num w:numId="8" w16cid:durableId="131870390">
+    <w:abstractNumId w:val="3"/>
   </w:num>
 </w:numbering>
 </file>

</xml_diff>